<commit_message>
delete product and category
</commit_message>
<xml_diff>
--- a/bysfnbn-m1/КОД 1.4 2022-2024 Вариант 7 (6).docx
+++ b/bysfnbn-m1/КОД 1.4 2022-2024 Вариант 7 (6).docx
@@ -1,6 +1,6 @@
 
 <file path=word/document.xml><?xml version="1.0" encoding="utf-8"?>
-<w:document xmlns:wpc="http://schemas.microsoft.com/office/word/2010/wordprocessingCanvas" xmlns:cx="http://schemas.microsoft.com/office/drawing/2014/chartex" xmlns:mc="http://schemas.openxmlformats.org/markup-compatibility/2006" xmlns:o="urn:schemas-microsoft-com:office:office" xmlns:r="http://schemas.openxmlformats.org/officeDocument/2006/relationships" xmlns:m="http://schemas.openxmlformats.org/officeDocument/2006/math" xmlns:v="urn:schemas-microsoft-com:vml" xmlns:wp14="http://schemas.microsoft.com/office/word/2010/wordprocessingDrawing" xmlns:wp="http://schemas.openxmlformats.org/drawingml/2006/wordprocessingDrawing" xmlns:w10="urn:schemas-microsoft-com:office:word" xmlns:w="http://schemas.openxmlformats.org/wordprocessingml/2006/main" xmlns:w14="http://schemas.microsoft.com/office/word/2010/wordml" xmlns:w15="http://schemas.microsoft.com/office/word/2012/wordml" xmlns:w16se="http://schemas.microsoft.com/office/word/2015/wordml/symex" xmlns:wpg="http://schemas.microsoft.com/office/word/2010/wordprocessingGroup" xmlns:wpi="http://schemas.microsoft.com/office/word/2010/wordprocessingInk" xmlns:wne="http://schemas.microsoft.com/office/word/2006/wordml" xmlns:wps="http://schemas.microsoft.com/office/word/2010/wordprocessingShape" mc:Ignorable="w14 w15 w16se wp14">
+<w:document xmlns:wpc="http://schemas.microsoft.com/office/word/2010/wordprocessingCanvas" xmlns:cx="http://schemas.microsoft.com/office/drawing/2014/chartex" xmlns:cx1="http://schemas.microsoft.com/office/drawing/2015/9/8/chartex" xmlns:cx2="http://schemas.microsoft.com/office/drawing/2015/10/21/chartex" xmlns:cx3="http://schemas.microsoft.com/office/drawing/2016/5/9/chartex" xmlns:cx4="http://schemas.microsoft.com/office/drawing/2016/5/10/chartex" xmlns:cx5="http://schemas.microsoft.com/office/drawing/2016/5/11/chartex" xmlns:cx6="http://schemas.microsoft.com/office/drawing/2016/5/12/chartex" xmlns:cx7="http://schemas.microsoft.com/office/drawing/2016/5/13/chartex" xmlns:cx8="http://schemas.microsoft.com/office/drawing/2016/5/14/chartex" xmlns:mc="http://schemas.openxmlformats.org/markup-compatibility/2006" xmlns:aink="http://schemas.microsoft.com/office/drawing/2016/ink" xmlns:am3d="http://schemas.microsoft.com/office/drawing/2017/model3d" xmlns:o="urn:schemas-microsoft-com:office:office" xmlns:r="http://schemas.openxmlformats.org/officeDocument/2006/relationships" xmlns:m="http://schemas.openxmlformats.org/officeDocument/2006/math" xmlns:v="urn:schemas-microsoft-com:vml" xmlns:wp14="http://schemas.microsoft.com/office/word/2010/wordprocessingDrawing" xmlns:wp="http://schemas.openxmlformats.org/drawingml/2006/wordprocessingDrawing" xmlns:w10="urn:schemas-microsoft-com:office:word" xmlns:w="http://schemas.openxmlformats.org/wordprocessingml/2006/main" xmlns:w14="http://schemas.microsoft.com/office/word/2010/wordml" xmlns:w15="http://schemas.microsoft.com/office/word/2012/wordml" xmlns:w16cex="http://schemas.microsoft.com/office/word/2018/wordml/cex" xmlns:w16cid="http://schemas.microsoft.com/office/word/2016/wordml/cid" xmlns:w16="http://schemas.microsoft.com/office/word/2018/wordml" xmlns:w16se="http://schemas.microsoft.com/office/word/2015/wordml/symex" xmlns:wpg="http://schemas.microsoft.com/office/word/2010/wordprocessingGroup" xmlns:wpi="http://schemas.microsoft.com/office/word/2010/wordprocessingInk" xmlns:wne="http://schemas.microsoft.com/office/word/2006/wordml" xmlns:wps="http://schemas.microsoft.com/office/word/2010/wordprocessingShape" mc:Ignorable="w14 w15 w16se w16cid w16 w16cex wp14">
   <w:body>
     <w:p>
       <w:pPr>
@@ -585,27 +585,7 @@
           <w:sz w:val="22"/>
           <w:szCs w:val="22"/>
         </w:rPr>
-        <w:t xml:space="preserve">Заказчик планирует дальнейшее развитие проекта, поэтому использование </w:t>
-      </w:r>
-      <w:proofErr w:type="spellStart"/>
-      <w:r>
-        <w:rPr>
-          <w:rFonts w:ascii="Arial" w:eastAsia="Arial" w:hAnsi="Arial" w:cs="Arial"/>
-          <w:color w:val="000000"/>
-          <w:sz w:val="22"/>
-          <w:szCs w:val="22"/>
-        </w:rPr>
-        <w:t>фреймворков</w:t>
-      </w:r>
-      <w:proofErr w:type="spellEnd"/>
-      <w:r>
-        <w:rPr>
-          <w:rFonts w:ascii="Arial" w:eastAsia="Arial" w:hAnsi="Arial" w:cs="Arial"/>
-          <w:color w:val="000000"/>
-          <w:sz w:val="22"/>
-          <w:szCs w:val="22"/>
-        </w:rPr>
-        <w:t xml:space="preserve"> будет плюсом.</w:t>
+        <w:t>Заказчик планирует дальнейшее развитие проекта, поэтому использование фреймворков будет плюсом.</w:t>
       </w:r>
     </w:p>
     <w:p/>
@@ -1799,18 +1779,7 @@
           <w:sz w:val="22"/>
           <w:szCs w:val="22"/>
         </w:rPr>
-        <w:t xml:space="preserve"> – обязательное и уникальное поле, р</w:t>
-      </w:r>
-      <w:bookmarkStart w:id="5" w:name="_GoBack"/>
-      <w:bookmarkEnd w:id="5"/>
-      <w:r>
-        <w:rPr>
-          <w:rFonts w:ascii="Arial" w:eastAsia="Arial" w:hAnsi="Arial" w:cs="Arial"/>
-          <w:color w:val="FF0000"/>
-          <w:sz w:val="22"/>
-          <w:szCs w:val="22"/>
-        </w:rPr>
-        <w:t>азрешенные символы (латиница, цифры и тире);</w:t>
+        <w:t xml:space="preserve"> – обязательное и уникальное поле, разрешенные символы (латиница, цифры и тире);</w:t>
       </w:r>
     </w:p>
     <w:p>
@@ -2049,27 +2018,7 @@
           <w:sz w:val="22"/>
           <w:szCs w:val="22"/>
         </w:rPr>
-        <w:t xml:space="preserve">При ошибках </w:t>
-      </w:r>
-      <w:proofErr w:type="spellStart"/>
-      <w:r>
-        <w:rPr>
-          <w:rFonts w:ascii="Arial" w:eastAsia="Arial" w:hAnsi="Arial" w:cs="Arial"/>
-          <w:color w:val="FF0000"/>
-          <w:sz w:val="22"/>
-          <w:szCs w:val="22"/>
-        </w:rPr>
-        <w:t>валидации</w:t>
-      </w:r>
-      <w:proofErr w:type="spellEnd"/>
-      <w:r>
-        <w:rPr>
-          <w:rFonts w:ascii="Arial" w:eastAsia="Arial" w:hAnsi="Arial" w:cs="Arial"/>
-          <w:color w:val="FF0000"/>
-          <w:sz w:val="22"/>
-          <w:szCs w:val="22"/>
-        </w:rPr>
-        <w:t xml:space="preserve"> пользователю должны выводиться сообщения без перезагрузки страницы.</w:t>
+        <w:t>При ошибках валидации пользователю должны выводиться сообщения без перезагрузки страницы.</w:t>
       </w:r>
     </w:p>
     <w:p>
@@ -2222,27 +2171,7 @@
           <w:sz w:val="22"/>
           <w:szCs w:val="22"/>
         </w:rPr>
-        <w:t xml:space="preserve">При ошибках </w:t>
-      </w:r>
-      <w:proofErr w:type="spellStart"/>
-      <w:r>
-        <w:rPr>
-          <w:rFonts w:ascii="Arial" w:eastAsia="Arial" w:hAnsi="Arial" w:cs="Arial"/>
-          <w:color w:val="FF0000"/>
-          <w:sz w:val="22"/>
-          <w:szCs w:val="22"/>
-        </w:rPr>
-        <w:t>валидации</w:t>
-      </w:r>
-      <w:proofErr w:type="spellEnd"/>
-      <w:r>
-        <w:rPr>
-          <w:rFonts w:ascii="Arial" w:eastAsia="Arial" w:hAnsi="Arial" w:cs="Arial"/>
-          <w:color w:val="FF0000"/>
-          <w:sz w:val="22"/>
-          <w:szCs w:val="22"/>
-        </w:rPr>
-        <w:t xml:space="preserve"> пользователю должны выводиться сообщения.</w:t>
+        <w:t>При ошибках валидации пользователю должны выводиться сообщения.</w:t>
       </w:r>
     </w:p>
     <w:p>
@@ -2473,60 +2402,60 @@
       <w:pPr>
         <w:pStyle w:val="4"/>
       </w:pPr>
-      <w:bookmarkStart w:id="6" w:name="_heading=h.t44xtq6eopj8" w:colFirst="0" w:colLast="0"/>
+      <w:bookmarkStart w:id="5" w:name="_heading=h.t44xtq6eopj8" w:colFirst="0" w:colLast="0"/>
+      <w:bookmarkEnd w:id="5"/>
+      <w:r>
+        <w:rPr>
+          <w:rFonts w:ascii="Arial" w:eastAsia="Arial" w:hAnsi="Arial" w:cs="Arial"/>
+          <w:b/>
+          <w:color w:val="000000"/>
+        </w:rPr>
+        <w:t>Просмотр списка всех заказов</w:t>
+      </w:r>
+    </w:p>
+    <w:p>
+      <w:pPr>
+        <w:spacing w:line="240" w:lineRule="auto"/>
+        <w:jc w:val="both"/>
+        <w:rPr>
+          <w:rFonts w:ascii="Arial" w:eastAsia="Arial" w:hAnsi="Arial" w:cs="Arial"/>
+          <w:sz w:val="22"/>
+          <w:szCs w:val="22"/>
+        </w:rPr>
+      </w:pPr>
+      <w:r>
+        <w:rPr>
+          <w:rFonts w:ascii="Arial" w:eastAsia="Arial" w:hAnsi="Arial" w:cs="Arial"/>
+          <w:sz w:val="22"/>
+          <w:szCs w:val="22"/>
+        </w:rPr>
+        <w:t xml:space="preserve">Администратор может просматривать все заказы, фильтруя их по: новые, подтвержденные, отмененные. В списке видны </w:t>
+      </w:r>
+      <w:proofErr w:type="spellStart"/>
+      <w:r>
+        <w:rPr>
+          <w:rFonts w:ascii="Arial" w:eastAsia="Arial" w:hAnsi="Arial" w:cs="Arial"/>
+          <w:sz w:val="22"/>
+          <w:szCs w:val="22"/>
+        </w:rPr>
+        <w:t>таймстамп</w:t>
+      </w:r>
+      <w:proofErr w:type="spellEnd"/>
+      <w:r>
+        <w:rPr>
+          <w:rFonts w:ascii="Arial" w:eastAsia="Arial" w:hAnsi="Arial" w:cs="Arial"/>
+          <w:sz w:val="22"/>
+          <w:szCs w:val="22"/>
+        </w:rPr>
+        <w:t xml:space="preserve"> заказа, ФИО заказчика и количество заказанных товаров. По умолчанию у всех заказов статус "Новый".</w:t>
+      </w:r>
+    </w:p>
+    <w:p>
+      <w:pPr>
+        <w:pStyle w:val="4"/>
+      </w:pPr>
+      <w:bookmarkStart w:id="6" w:name="_heading=h.9to6lshmzfl2" w:colFirst="0" w:colLast="0"/>
       <w:bookmarkEnd w:id="6"/>
-      <w:r>
-        <w:rPr>
-          <w:rFonts w:ascii="Arial" w:eastAsia="Arial" w:hAnsi="Arial" w:cs="Arial"/>
-          <w:b/>
-          <w:color w:val="000000"/>
-        </w:rPr>
-        <w:t>Просмотр списка всех заказов</w:t>
-      </w:r>
-    </w:p>
-    <w:p>
-      <w:pPr>
-        <w:spacing w:line="240" w:lineRule="auto"/>
-        <w:jc w:val="both"/>
-        <w:rPr>
-          <w:rFonts w:ascii="Arial" w:eastAsia="Arial" w:hAnsi="Arial" w:cs="Arial"/>
-          <w:sz w:val="22"/>
-          <w:szCs w:val="22"/>
-        </w:rPr>
-      </w:pPr>
-      <w:r>
-        <w:rPr>
-          <w:rFonts w:ascii="Arial" w:eastAsia="Arial" w:hAnsi="Arial" w:cs="Arial"/>
-          <w:sz w:val="22"/>
-          <w:szCs w:val="22"/>
-        </w:rPr>
-        <w:t xml:space="preserve">Администратор может просматривать все заказы, фильтруя их по: новые, подтвержденные, отмененные. В списке видны </w:t>
-      </w:r>
-      <w:proofErr w:type="spellStart"/>
-      <w:r>
-        <w:rPr>
-          <w:rFonts w:ascii="Arial" w:eastAsia="Arial" w:hAnsi="Arial" w:cs="Arial"/>
-          <w:sz w:val="22"/>
-          <w:szCs w:val="22"/>
-        </w:rPr>
-        <w:t>таймстамп</w:t>
-      </w:r>
-      <w:proofErr w:type="spellEnd"/>
-      <w:r>
-        <w:rPr>
-          <w:rFonts w:ascii="Arial" w:eastAsia="Arial" w:hAnsi="Arial" w:cs="Arial"/>
-          <w:sz w:val="22"/>
-          <w:szCs w:val="22"/>
-        </w:rPr>
-        <w:t xml:space="preserve"> заказа, ФИО заказчика и количество заказанных товаров. По умолчанию у всех заказов статус "Новый".</w:t>
-      </w:r>
-    </w:p>
-    <w:p>
-      <w:pPr>
-        <w:pStyle w:val="4"/>
-      </w:pPr>
-      <w:bookmarkStart w:id="7" w:name="_heading=h.9to6lshmzfl2" w:colFirst="0" w:colLast="0"/>
-      <w:bookmarkEnd w:id="7"/>
       <w:r>
         <w:rPr>
           <w:rFonts w:ascii="Arial" w:eastAsia="Arial" w:hAnsi="Arial" w:cs="Arial"/>
@@ -2560,8 +2489,8 @@
       <w:pPr>
         <w:pStyle w:val="4"/>
       </w:pPr>
-      <w:bookmarkStart w:id="8" w:name="_heading=h.7bfvvwfygag" w:colFirst="0" w:colLast="0"/>
-      <w:bookmarkEnd w:id="8"/>
+      <w:bookmarkStart w:id="7" w:name="_heading=h.7bfvvwfygag" w:colFirst="0" w:colLast="0"/>
+      <w:bookmarkEnd w:id="7"/>
       <w:r>
         <w:rPr>
           <w:rFonts w:ascii="Arial" w:eastAsia="Arial" w:hAnsi="Arial" w:cs="Arial"/>
@@ -2586,15 +2515,32 @@
           <w:sz w:val="22"/>
           <w:szCs w:val="22"/>
         </w:rPr>
-        <w:t>Администратор опубликовывает, удаляет и редактирует товары.</w:t>
+        <w:t xml:space="preserve">Администратор опубликовывает, </w:t>
+      </w:r>
+      <w:r>
+        <w:rPr>
+          <w:rFonts w:ascii="Arial" w:eastAsia="Arial" w:hAnsi="Arial" w:cs="Arial"/>
+          <w:color w:val="FF0000"/>
+          <w:sz w:val="22"/>
+          <w:szCs w:val="22"/>
+        </w:rPr>
+        <w:t xml:space="preserve">удаляет </w:t>
+      </w:r>
+      <w:r>
+        <w:rPr>
+          <w:rFonts w:ascii="Arial" w:eastAsia="Arial" w:hAnsi="Arial" w:cs="Arial"/>
+          <w:sz w:val="22"/>
+          <w:szCs w:val="22"/>
+        </w:rPr>
+        <w:t>и редактирует товары.</w:t>
       </w:r>
     </w:p>
     <w:p>
       <w:pPr>
         <w:pStyle w:val="4"/>
       </w:pPr>
-      <w:bookmarkStart w:id="9" w:name="_heading=h.3z91otubscyw" w:colFirst="0" w:colLast="0"/>
-      <w:bookmarkEnd w:id="9"/>
+      <w:bookmarkStart w:id="8" w:name="_heading=h.3z91otubscyw" w:colFirst="0" w:colLast="0"/>
+      <w:bookmarkEnd w:id="8"/>
       <w:r>
         <w:rPr>
           <w:rFonts w:ascii="Arial" w:eastAsia="Arial" w:hAnsi="Arial" w:cs="Arial"/>
@@ -3910,7 +3856,7 @@
 </file>
 
 <file path=word/endnotes.xml><?xml version="1.0" encoding="utf-8"?>
-<w:endnotes xmlns:wpc="http://schemas.microsoft.com/office/word/2010/wordprocessingCanvas" xmlns:cx="http://schemas.microsoft.com/office/drawing/2014/chartex" xmlns:mc="http://schemas.openxmlformats.org/markup-compatibility/2006" xmlns:o="urn:schemas-microsoft-com:office:office" xmlns:r="http://schemas.openxmlformats.org/officeDocument/2006/relationships" xmlns:m="http://schemas.openxmlformats.org/officeDocument/2006/math" xmlns:v="urn:schemas-microsoft-com:vml" xmlns:wp14="http://schemas.microsoft.com/office/word/2010/wordprocessingDrawing" xmlns:wp="http://schemas.openxmlformats.org/drawingml/2006/wordprocessingDrawing" xmlns:w10="urn:schemas-microsoft-com:office:word" xmlns:w="http://schemas.openxmlformats.org/wordprocessingml/2006/main" xmlns:w14="http://schemas.microsoft.com/office/word/2010/wordml" xmlns:w15="http://schemas.microsoft.com/office/word/2012/wordml" xmlns:w16se="http://schemas.microsoft.com/office/word/2015/wordml/symex" xmlns:wpg="http://schemas.microsoft.com/office/word/2010/wordprocessingGroup" xmlns:wpi="http://schemas.microsoft.com/office/word/2010/wordprocessingInk" xmlns:wne="http://schemas.microsoft.com/office/word/2006/wordml" xmlns:wps="http://schemas.microsoft.com/office/word/2010/wordprocessingShape" mc:Ignorable="w14 w15 w16se wp14">
+<w:endnotes xmlns:wpc="http://schemas.microsoft.com/office/word/2010/wordprocessingCanvas" xmlns:cx="http://schemas.microsoft.com/office/drawing/2014/chartex" xmlns:cx1="http://schemas.microsoft.com/office/drawing/2015/9/8/chartex" xmlns:cx2="http://schemas.microsoft.com/office/drawing/2015/10/21/chartex" xmlns:cx3="http://schemas.microsoft.com/office/drawing/2016/5/9/chartex" xmlns:cx4="http://schemas.microsoft.com/office/drawing/2016/5/10/chartex" xmlns:cx5="http://schemas.microsoft.com/office/drawing/2016/5/11/chartex" xmlns:cx6="http://schemas.microsoft.com/office/drawing/2016/5/12/chartex" xmlns:cx7="http://schemas.microsoft.com/office/drawing/2016/5/13/chartex" xmlns:cx8="http://schemas.microsoft.com/office/drawing/2016/5/14/chartex" xmlns:mc="http://schemas.openxmlformats.org/markup-compatibility/2006" xmlns:aink="http://schemas.microsoft.com/office/drawing/2016/ink" xmlns:am3d="http://schemas.microsoft.com/office/drawing/2017/model3d" xmlns:o="urn:schemas-microsoft-com:office:office" xmlns:r="http://schemas.openxmlformats.org/officeDocument/2006/relationships" xmlns:m="http://schemas.openxmlformats.org/officeDocument/2006/math" xmlns:v="urn:schemas-microsoft-com:vml" xmlns:wp14="http://schemas.microsoft.com/office/word/2010/wordprocessingDrawing" xmlns:wp="http://schemas.openxmlformats.org/drawingml/2006/wordprocessingDrawing" xmlns:w10="urn:schemas-microsoft-com:office:word" xmlns:w="http://schemas.openxmlformats.org/wordprocessingml/2006/main" xmlns:w14="http://schemas.microsoft.com/office/word/2010/wordml" xmlns:w15="http://schemas.microsoft.com/office/word/2012/wordml" xmlns:w16cex="http://schemas.microsoft.com/office/word/2018/wordml/cex" xmlns:w16cid="http://schemas.microsoft.com/office/word/2016/wordml/cid" xmlns:w16="http://schemas.microsoft.com/office/word/2018/wordml" xmlns:w16se="http://schemas.microsoft.com/office/word/2015/wordml/symex" xmlns:wpg="http://schemas.microsoft.com/office/word/2010/wordprocessingGroup" xmlns:wpi="http://schemas.microsoft.com/office/word/2010/wordprocessingInk" xmlns:wne="http://schemas.microsoft.com/office/word/2006/wordml" xmlns:wps="http://schemas.microsoft.com/office/word/2010/wordprocessingShape" mc:Ignorable="w14 w15 w16se w16cid w16 w16cex wp14">
   <w:endnote w:type="separator" w:id="-1">
     <w:p>
       <w:pPr>
@@ -3935,7 +3881,7 @@
 </file>
 
 <file path=word/footer1.xml><?xml version="1.0" encoding="utf-8"?>
-<w:ftr xmlns:wpc="http://schemas.microsoft.com/office/word/2010/wordprocessingCanvas" xmlns:cx="http://schemas.microsoft.com/office/drawing/2014/chartex" xmlns:mc="http://schemas.openxmlformats.org/markup-compatibility/2006" xmlns:o="urn:schemas-microsoft-com:office:office" xmlns:r="http://schemas.openxmlformats.org/officeDocument/2006/relationships" xmlns:m="http://schemas.openxmlformats.org/officeDocument/2006/math" xmlns:v="urn:schemas-microsoft-com:vml" xmlns:wp14="http://schemas.microsoft.com/office/word/2010/wordprocessingDrawing" xmlns:wp="http://schemas.openxmlformats.org/drawingml/2006/wordprocessingDrawing" xmlns:w10="urn:schemas-microsoft-com:office:word" xmlns:w="http://schemas.openxmlformats.org/wordprocessingml/2006/main" xmlns:w14="http://schemas.microsoft.com/office/word/2010/wordml" xmlns:w15="http://schemas.microsoft.com/office/word/2012/wordml" xmlns:w16se="http://schemas.microsoft.com/office/word/2015/wordml/symex" xmlns:wpg="http://schemas.microsoft.com/office/word/2010/wordprocessingGroup" xmlns:wpi="http://schemas.microsoft.com/office/word/2010/wordprocessingInk" xmlns:wne="http://schemas.microsoft.com/office/word/2006/wordml" xmlns:wps="http://schemas.microsoft.com/office/word/2010/wordprocessingShape" mc:Ignorable="w14 w15 w16se wp14">
+<w:ftr xmlns:wpc="http://schemas.microsoft.com/office/word/2010/wordprocessingCanvas" xmlns:cx="http://schemas.microsoft.com/office/drawing/2014/chartex" xmlns:cx1="http://schemas.microsoft.com/office/drawing/2015/9/8/chartex" xmlns:cx2="http://schemas.microsoft.com/office/drawing/2015/10/21/chartex" xmlns:cx3="http://schemas.microsoft.com/office/drawing/2016/5/9/chartex" xmlns:cx4="http://schemas.microsoft.com/office/drawing/2016/5/10/chartex" xmlns:cx5="http://schemas.microsoft.com/office/drawing/2016/5/11/chartex" xmlns:cx6="http://schemas.microsoft.com/office/drawing/2016/5/12/chartex" xmlns:cx7="http://schemas.microsoft.com/office/drawing/2016/5/13/chartex" xmlns:cx8="http://schemas.microsoft.com/office/drawing/2016/5/14/chartex" xmlns:mc="http://schemas.openxmlformats.org/markup-compatibility/2006" xmlns:aink="http://schemas.microsoft.com/office/drawing/2016/ink" xmlns:am3d="http://schemas.microsoft.com/office/drawing/2017/model3d" xmlns:o="urn:schemas-microsoft-com:office:office" xmlns:r="http://schemas.openxmlformats.org/officeDocument/2006/relationships" xmlns:m="http://schemas.openxmlformats.org/officeDocument/2006/math" xmlns:v="urn:schemas-microsoft-com:vml" xmlns:wp14="http://schemas.microsoft.com/office/word/2010/wordprocessingDrawing" xmlns:wp="http://schemas.openxmlformats.org/drawingml/2006/wordprocessingDrawing" xmlns:w10="urn:schemas-microsoft-com:office:word" xmlns:w="http://schemas.openxmlformats.org/wordprocessingml/2006/main" xmlns:w14="http://schemas.microsoft.com/office/word/2010/wordml" xmlns:w15="http://schemas.microsoft.com/office/word/2012/wordml" xmlns:w16cex="http://schemas.microsoft.com/office/word/2018/wordml/cex" xmlns:w16cid="http://schemas.microsoft.com/office/word/2016/wordml/cid" xmlns:w16="http://schemas.microsoft.com/office/word/2018/wordml" xmlns:w16se="http://schemas.microsoft.com/office/word/2015/wordml/symex" xmlns:wpg="http://schemas.microsoft.com/office/word/2010/wordprocessingGroup" xmlns:wpi="http://schemas.microsoft.com/office/word/2010/wordprocessingInk" xmlns:wne="http://schemas.microsoft.com/office/word/2006/wordml" xmlns:wps="http://schemas.microsoft.com/office/word/2010/wordprocessingShape" mc:Ignorable="w14 w15 w16se w16cid w16 w16cex wp14">
   <w:p>
     <w:pPr>
       <w:jc w:val="center"/>
@@ -3945,7 +3891,7 @@
 </file>
 
 <file path=word/footer2.xml><?xml version="1.0" encoding="utf-8"?>
-<w:ftr xmlns:wpc="http://schemas.microsoft.com/office/word/2010/wordprocessingCanvas" xmlns:cx="http://schemas.microsoft.com/office/drawing/2014/chartex" xmlns:mc="http://schemas.openxmlformats.org/markup-compatibility/2006" xmlns:o="urn:schemas-microsoft-com:office:office" xmlns:r="http://schemas.openxmlformats.org/officeDocument/2006/relationships" xmlns:m="http://schemas.openxmlformats.org/officeDocument/2006/math" xmlns:v="urn:schemas-microsoft-com:vml" xmlns:wp14="http://schemas.microsoft.com/office/word/2010/wordprocessingDrawing" xmlns:wp="http://schemas.openxmlformats.org/drawingml/2006/wordprocessingDrawing" xmlns:w10="urn:schemas-microsoft-com:office:word" xmlns:w="http://schemas.openxmlformats.org/wordprocessingml/2006/main" xmlns:w14="http://schemas.microsoft.com/office/word/2010/wordml" xmlns:w15="http://schemas.microsoft.com/office/word/2012/wordml" xmlns:w16se="http://schemas.microsoft.com/office/word/2015/wordml/symex" xmlns:wpg="http://schemas.microsoft.com/office/word/2010/wordprocessingGroup" xmlns:wpi="http://schemas.microsoft.com/office/word/2010/wordprocessingInk" xmlns:wne="http://schemas.microsoft.com/office/word/2006/wordml" xmlns:wps="http://schemas.microsoft.com/office/word/2010/wordprocessingShape" mc:Ignorable="w14 w15 w16se wp14">
+<w:ftr xmlns:wpc="http://schemas.microsoft.com/office/word/2010/wordprocessingCanvas" xmlns:cx="http://schemas.microsoft.com/office/drawing/2014/chartex" xmlns:cx1="http://schemas.microsoft.com/office/drawing/2015/9/8/chartex" xmlns:cx2="http://schemas.microsoft.com/office/drawing/2015/10/21/chartex" xmlns:cx3="http://schemas.microsoft.com/office/drawing/2016/5/9/chartex" xmlns:cx4="http://schemas.microsoft.com/office/drawing/2016/5/10/chartex" xmlns:cx5="http://schemas.microsoft.com/office/drawing/2016/5/11/chartex" xmlns:cx6="http://schemas.microsoft.com/office/drawing/2016/5/12/chartex" xmlns:cx7="http://schemas.microsoft.com/office/drawing/2016/5/13/chartex" xmlns:cx8="http://schemas.microsoft.com/office/drawing/2016/5/14/chartex" xmlns:mc="http://schemas.openxmlformats.org/markup-compatibility/2006" xmlns:aink="http://schemas.microsoft.com/office/drawing/2016/ink" xmlns:am3d="http://schemas.microsoft.com/office/drawing/2017/model3d" xmlns:o="urn:schemas-microsoft-com:office:office" xmlns:r="http://schemas.openxmlformats.org/officeDocument/2006/relationships" xmlns:m="http://schemas.openxmlformats.org/officeDocument/2006/math" xmlns:v="urn:schemas-microsoft-com:vml" xmlns:wp14="http://schemas.microsoft.com/office/word/2010/wordprocessingDrawing" xmlns:wp="http://schemas.openxmlformats.org/drawingml/2006/wordprocessingDrawing" xmlns:w10="urn:schemas-microsoft-com:office:word" xmlns:w="http://schemas.openxmlformats.org/wordprocessingml/2006/main" xmlns:w14="http://schemas.microsoft.com/office/word/2010/wordml" xmlns:w15="http://schemas.microsoft.com/office/word/2012/wordml" xmlns:w16cex="http://schemas.microsoft.com/office/word/2018/wordml/cex" xmlns:w16cid="http://schemas.microsoft.com/office/word/2016/wordml/cid" xmlns:w16="http://schemas.microsoft.com/office/word/2018/wordml" xmlns:w16se="http://schemas.microsoft.com/office/word/2015/wordml/symex" xmlns:wpg="http://schemas.microsoft.com/office/word/2010/wordprocessingGroup" xmlns:wpi="http://schemas.microsoft.com/office/word/2010/wordprocessingInk" xmlns:wne="http://schemas.microsoft.com/office/word/2006/wordml" xmlns:wps="http://schemas.microsoft.com/office/word/2010/wordprocessingShape" mc:Ignorable="w14 w15 w16se w16cid w16 w16cex wp14">
   <w:p>
     <w:pPr>
       <w:jc w:val="center"/>
@@ -3955,7 +3901,7 @@
 </file>
 
 <file path=word/footnotes.xml><?xml version="1.0" encoding="utf-8"?>
-<w:footnotes xmlns:wpc="http://schemas.microsoft.com/office/word/2010/wordprocessingCanvas" xmlns:cx="http://schemas.microsoft.com/office/drawing/2014/chartex" xmlns:mc="http://schemas.openxmlformats.org/markup-compatibility/2006" xmlns:o="urn:schemas-microsoft-com:office:office" xmlns:r="http://schemas.openxmlformats.org/officeDocument/2006/relationships" xmlns:m="http://schemas.openxmlformats.org/officeDocument/2006/math" xmlns:v="urn:schemas-microsoft-com:vml" xmlns:wp14="http://schemas.microsoft.com/office/word/2010/wordprocessingDrawing" xmlns:wp="http://schemas.openxmlformats.org/drawingml/2006/wordprocessingDrawing" xmlns:w10="urn:schemas-microsoft-com:office:word" xmlns:w="http://schemas.openxmlformats.org/wordprocessingml/2006/main" xmlns:w14="http://schemas.microsoft.com/office/word/2010/wordml" xmlns:w15="http://schemas.microsoft.com/office/word/2012/wordml" xmlns:w16se="http://schemas.microsoft.com/office/word/2015/wordml/symex" xmlns:wpg="http://schemas.microsoft.com/office/word/2010/wordprocessingGroup" xmlns:wpi="http://schemas.microsoft.com/office/word/2010/wordprocessingInk" xmlns:wne="http://schemas.microsoft.com/office/word/2006/wordml" xmlns:wps="http://schemas.microsoft.com/office/word/2010/wordprocessingShape" mc:Ignorable="w14 w15 w16se wp14">
+<w:footnotes xmlns:wpc="http://schemas.microsoft.com/office/word/2010/wordprocessingCanvas" xmlns:cx="http://schemas.microsoft.com/office/drawing/2014/chartex" xmlns:cx1="http://schemas.microsoft.com/office/drawing/2015/9/8/chartex" xmlns:cx2="http://schemas.microsoft.com/office/drawing/2015/10/21/chartex" xmlns:cx3="http://schemas.microsoft.com/office/drawing/2016/5/9/chartex" xmlns:cx4="http://schemas.microsoft.com/office/drawing/2016/5/10/chartex" xmlns:cx5="http://schemas.microsoft.com/office/drawing/2016/5/11/chartex" xmlns:cx6="http://schemas.microsoft.com/office/drawing/2016/5/12/chartex" xmlns:cx7="http://schemas.microsoft.com/office/drawing/2016/5/13/chartex" xmlns:cx8="http://schemas.microsoft.com/office/drawing/2016/5/14/chartex" xmlns:mc="http://schemas.openxmlformats.org/markup-compatibility/2006" xmlns:aink="http://schemas.microsoft.com/office/drawing/2016/ink" xmlns:am3d="http://schemas.microsoft.com/office/drawing/2017/model3d" xmlns:o="urn:schemas-microsoft-com:office:office" xmlns:r="http://schemas.openxmlformats.org/officeDocument/2006/relationships" xmlns:m="http://schemas.openxmlformats.org/officeDocument/2006/math" xmlns:v="urn:schemas-microsoft-com:vml" xmlns:wp14="http://schemas.microsoft.com/office/word/2010/wordprocessingDrawing" xmlns:wp="http://schemas.openxmlformats.org/drawingml/2006/wordprocessingDrawing" xmlns:w10="urn:schemas-microsoft-com:office:word" xmlns:w="http://schemas.openxmlformats.org/wordprocessingml/2006/main" xmlns:w14="http://schemas.microsoft.com/office/word/2010/wordml" xmlns:w15="http://schemas.microsoft.com/office/word/2012/wordml" xmlns:w16cex="http://schemas.microsoft.com/office/word/2018/wordml/cex" xmlns:w16cid="http://schemas.microsoft.com/office/word/2016/wordml/cid" xmlns:w16="http://schemas.microsoft.com/office/word/2018/wordml" xmlns:w16se="http://schemas.microsoft.com/office/word/2015/wordml/symex" xmlns:wpg="http://schemas.microsoft.com/office/word/2010/wordprocessingGroup" xmlns:wpi="http://schemas.microsoft.com/office/word/2010/wordprocessingInk" xmlns:wne="http://schemas.microsoft.com/office/word/2006/wordml" xmlns:wps="http://schemas.microsoft.com/office/word/2010/wordprocessingShape" mc:Ignorable="w14 w15 w16se w16cid w16 w16cex wp14">
   <w:footnote w:type="separator" w:id="-1">
     <w:p>
       <w:pPr>
@@ -3980,13 +3926,13 @@
 </file>
 
 <file path=word/header1.xml><?xml version="1.0" encoding="utf-8"?>
-<w:hdr xmlns:wpc="http://schemas.microsoft.com/office/word/2010/wordprocessingCanvas" xmlns:cx="http://schemas.microsoft.com/office/drawing/2014/chartex" xmlns:mc="http://schemas.openxmlformats.org/markup-compatibility/2006" xmlns:o="urn:schemas-microsoft-com:office:office" xmlns:r="http://schemas.openxmlformats.org/officeDocument/2006/relationships" xmlns:m="http://schemas.openxmlformats.org/officeDocument/2006/math" xmlns:v="urn:schemas-microsoft-com:vml" xmlns:wp14="http://schemas.microsoft.com/office/word/2010/wordprocessingDrawing" xmlns:wp="http://schemas.openxmlformats.org/drawingml/2006/wordprocessingDrawing" xmlns:w10="urn:schemas-microsoft-com:office:word" xmlns:w="http://schemas.openxmlformats.org/wordprocessingml/2006/main" xmlns:w14="http://schemas.microsoft.com/office/word/2010/wordml" xmlns:w15="http://schemas.microsoft.com/office/word/2012/wordml" xmlns:w16se="http://schemas.microsoft.com/office/word/2015/wordml/symex" xmlns:wpg="http://schemas.microsoft.com/office/word/2010/wordprocessingGroup" xmlns:wpi="http://schemas.microsoft.com/office/word/2010/wordprocessingInk" xmlns:wne="http://schemas.microsoft.com/office/word/2006/wordml" xmlns:wps="http://schemas.microsoft.com/office/word/2010/wordprocessingShape" mc:Ignorable="w14 w15 w16se wp14">
+<w:hdr xmlns:wpc="http://schemas.microsoft.com/office/word/2010/wordprocessingCanvas" xmlns:cx="http://schemas.microsoft.com/office/drawing/2014/chartex" xmlns:cx1="http://schemas.microsoft.com/office/drawing/2015/9/8/chartex" xmlns:cx2="http://schemas.microsoft.com/office/drawing/2015/10/21/chartex" xmlns:cx3="http://schemas.microsoft.com/office/drawing/2016/5/9/chartex" xmlns:cx4="http://schemas.microsoft.com/office/drawing/2016/5/10/chartex" xmlns:cx5="http://schemas.microsoft.com/office/drawing/2016/5/11/chartex" xmlns:cx6="http://schemas.microsoft.com/office/drawing/2016/5/12/chartex" xmlns:cx7="http://schemas.microsoft.com/office/drawing/2016/5/13/chartex" xmlns:cx8="http://schemas.microsoft.com/office/drawing/2016/5/14/chartex" xmlns:mc="http://schemas.openxmlformats.org/markup-compatibility/2006" xmlns:aink="http://schemas.microsoft.com/office/drawing/2016/ink" xmlns:am3d="http://schemas.microsoft.com/office/drawing/2017/model3d" xmlns:o="urn:schemas-microsoft-com:office:office" xmlns:r="http://schemas.openxmlformats.org/officeDocument/2006/relationships" xmlns:m="http://schemas.openxmlformats.org/officeDocument/2006/math" xmlns:v="urn:schemas-microsoft-com:vml" xmlns:wp14="http://schemas.microsoft.com/office/word/2010/wordprocessingDrawing" xmlns:wp="http://schemas.openxmlformats.org/drawingml/2006/wordprocessingDrawing" xmlns:w10="urn:schemas-microsoft-com:office:word" xmlns:w="http://schemas.openxmlformats.org/wordprocessingml/2006/main" xmlns:w14="http://schemas.microsoft.com/office/word/2010/wordml" xmlns:w15="http://schemas.microsoft.com/office/word/2012/wordml" xmlns:w16cex="http://schemas.microsoft.com/office/word/2018/wordml/cex" xmlns:w16cid="http://schemas.microsoft.com/office/word/2016/wordml/cid" xmlns:w16="http://schemas.microsoft.com/office/word/2018/wordml" xmlns:w16se="http://schemas.microsoft.com/office/word/2015/wordml/symex" xmlns:wpg="http://schemas.microsoft.com/office/word/2010/wordprocessingGroup" xmlns:wpi="http://schemas.microsoft.com/office/word/2010/wordprocessingInk" xmlns:wne="http://schemas.microsoft.com/office/word/2006/wordml" xmlns:wps="http://schemas.microsoft.com/office/word/2010/wordprocessingShape" mc:Ignorable="w14 w15 w16se w16cid w16 w16cex wp14">
   <w:p/>
 </w:hdr>
 </file>
 
 <file path=word/header2.xml><?xml version="1.0" encoding="utf-8"?>
-<w:hdr xmlns:wpc="http://schemas.microsoft.com/office/word/2010/wordprocessingCanvas" xmlns:cx="http://schemas.microsoft.com/office/drawing/2014/chartex" xmlns:mc="http://schemas.openxmlformats.org/markup-compatibility/2006" xmlns:o="urn:schemas-microsoft-com:office:office" xmlns:r="http://schemas.openxmlformats.org/officeDocument/2006/relationships" xmlns:m="http://schemas.openxmlformats.org/officeDocument/2006/math" xmlns:v="urn:schemas-microsoft-com:vml" xmlns:wp14="http://schemas.microsoft.com/office/word/2010/wordprocessingDrawing" xmlns:wp="http://schemas.openxmlformats.org/drawingml/2006/wordprocessingDrawing" xmlns:w10="urn:schemas-microsoft-com:office:word" xmlns:w="http://schemas.openxmlformats.org/wordprocessingml/2006/main" xmlns:w14="http://schemas.microsoft.com/office/word/2010/wordml" xmlns:w15="http://schemas.microsoft.com/office/word/2012/wordml" xmlns:w16se="http://schemas.microsoft.com/office/word/2015/wordml/symex" xmlns:wpg="http://schemas.microsoft.com/office/word/2010/wordprocessingGroup" xmlns:wpi="http://schemas.microsoft.com/office/word/2010/wordprocessingInk" xmlns:wne="http://schemas.microsoft.com/office/word/2006/wordml" xmlns:wps="http://schemas.microsoft.com/office/word/2010/wordprocessingShape" mc:Ignorable="w14 w15 w16se wp14">
+<w:hdr xmlns:wpc="http://schemas.microsoft.com/office/word/2010/wordprocessingCanvas" xmlns:cx="http://schemas.microsoft.com/office/drawing/2014/chartex" xmlns:cx1="http://schemas.microsoft.com/office/drawing/2015/9/8/chartex" xmlns:cx2="http://schemas.microsoft.com/office/drawing/2015/10/21/chartex" xmlns:cx3="http://schemas.microsoft.com/office/drawing/2016/5/9/chartex" xmlns:cx4="http://schemas.microsoft.com/office/drawing/2016/5/10/chartex" xmlns:cx5="http://schemas.microsoft.com/office/drawing/2016/5/11/chartex" xmlns:cx6="http://schemas.microsoft.com/office/drawing/2016/5/12/chartex" xmlns:cx7="http://schemas.microsoft.com/office/drawing/2016/5/13/chartex" xmlns:cx8="http://schemas.microsoft.com/office/drawing/2016/5/14/chartex" xmlns:mc="http://schemas.openxmlformats.org/markup-compatibility/2006" xmlns:aink="http://schemas.microsoft.com/office/drawing/2016/ink" xmlns:am3d="http://schemas.microsoft.com/office/drawing/2017/model3d" xmlns:o="urn:schemas-microsoft-com:office:office" xmlns:r="http://schemas.openxmlformats.org/officeDocument/2006/relationships" xmlns:m="http://schemas.openxmlformats.org/officeDocument/2006/math" xmlns:v="urn:schemas-microsoft-com:vml" xmlns:wp14="http://schemas.microsoft.com/office/word/2010/wordprocessingDrawing" xmlns:wp="http://schemas.openxmlformats.org/drawingml/2006/wordprocessingDrawing" xmlns:w10="urn:schemas-microsoft-com:office:word" xmlns:w="http://schemas.openxmlformats.org/wordprocessingml/2006/main" xmlns:w14="http://schemas.microsoft.com/office/word/2010/wordml" xmlns:w15="http://schemas.microsoft.com/office/word/2012/wordml" xmlns:w16cex="http://schemas.microsoft.com/office/word/2018/wordml/cex" xmlns:w16cid="http://schemas.microsoft.com/office/word/2016/wordml/cid" xmlns:w16="http://schemas.microsoft.com/office/word/2018/wordml" xmlns:w16se="http://schemas.microsoft.com/office/word/2015/wordml/symex" xmlns:wpg="http://schemas.microsoft.com/office/word/2010/wordprocessingGroup" xmlns:wpi="http://schemas.microsoft.com/office/word/2010/wordprocessingInk" xmlns:wne="http://schemas.microsoft.com/office/word/2006/wordml" xmlns:wps="http://schemas.microsoft.com/office/word/2010/wordprocessingShape" mc:Ignorable="w14 w15 w16se w16cid w16 w16cex wp14">
   <w:p>
     <w:r>
       <w:rPr>
@@ -4041,7 +3987,7 @@
 </file>
 
 <file path=word/numbering.xml><?xml version="1.0" encoding="utf-8"?>
-<w:numbering xmlns:wpc="http://schemas.microsoft.com/office/word/2010/wordprocessingCanvas" xmlns:cx="http://schemas.microsoft.com/office/drawing/2014/chartex" xmlns:mc="http://schemas.openxmlformats.org/markup-compatibility/2006" xmlns:o="urn:schemas-microsoft-com:office:office" xmlns:r="http://schemas.openxmlformats.org/officeDocument/2006/relationships" xmlns:m="http://schemas.openxmlformats.org/officeDocument/2006/math" xmlns:v="urn:schemas-microsoft-com:vml" xmlns:wp14="http://schemas.microsoft.com/office/word/2010/wordprocessingDrawing" xmlns:wp="http://schemas.openxmlformats.org/drawingml/2006/wordprocessingDrawing" xmlns:w10="urn:schemas-microsoft-com:office:word" xmlns:w="http://schemas.openxmlformats.org/wordprocessingml/2006/main" xmlns:w14="http://schemas.microsoft.com/office/word/2010/wordml" xmlns:w15="http://schemas.microsoft.com/office/word/2012/wordml" xmlns:w16se="http://schemas.microsoft.com/office/word/2015/wordml/symex" xmlns:wpg="http://schemas.microsoft.com/office/word/2010/wordprocessingGroup" xmlns:wpi="http://schemas.microsoft.com/office/word/2010/wordprocessingInk" xmlns:wne="http://schemas.microsoft.com/office/word/2006/wordml" xmlns:wps="http://schemas.microsoft.com/office/word/2010/wordprocessingShape" mc:Ignorable="w14 w15 w16se wp14">
+<w:numbering xmlns:wpc="http://schemas.microsoft.com/office/word/2010/wordprocessingCanvas" xmlns:cx="http://schemas.microsoft.com/office/drawing/2014/chartex" xmlns:cx1="http://schemas.microsoft.com/office/drawing/2015/9/8/chartex" xmlns:cx2="http://schemas.microsoft.com/office/drawing/2015/10/21/chartex" xmlns:cx3="http://schemas.microsoft.com/office/drawing/2016/5/9/chartex" xmlns:cx4="http://schemas.microsoft.com/office/drawing/2016/5/10/chartex" xmlns:cx5="http://schemas.microsoft.com/office/drawing/2016/5/11/chartex" xmlns:cx6="http://schemas.microsoft.com/office/drawing/2016/5/12/chartex" xmlns:cx7="http://schemas.microsoft.com/office/drawing/2016/5/13/chartex" xmlns:cx8="http://schemas.microsoft.com/office/drawing/2016/5/14/chartex" xmlns:mc="http://schemas.openxmlformats.org/markup-compatibility/2006" xmlns:aink="http://schemas.microsoft.com/office/drawing/2016/ink" xmlns:am3d="http://schemas.microsoft.com/office/drawing/2017/model3d" xmlns:o="urn:schemas-microsoft-com:office:office" xmlns:r="http://schemas.openxmlformats.org/officeDocument/2006/relationships" xmlns:m="http://schemas.openxmlformats.org/officeDocument/2006/math" xmlns:v="urn:schemas-microsoft-com:vml" xmlns:wp14="http://schemas.microsoft.com/office/word/2010/wordprocessingDrawing" xmlns:wp="http://schemas.openxmlformats.org/drawingml/2006/wordprocessingDrawing" xmlns:w10="urn:schemas-microsoft-com:office:word" xmlns:w="http://schemas.openxmlformats.org/wordprocessingml/2006/main" xmlns:w14="http://schemas.microsoft.com/office/word/2010/wordml" xmlns:w15="http://schemas.microsoft.com/office/word/2012/wordml" xmlns:w16cex="http://schemas.microsoft.com/office/word/2018/wordml/cex" xmlns:w16cid="http://schemas.microsoft.com/office/word/2016/wordml/cid" xmlns:w16="http://schemas.microsoft.com/office/word/2018/wordml" xmlns:w16se="http://schemas.microsoft.com/office/word/2015/wordml/symex" xmlns:wpg="http://schemas.microsoft.com/office/word/2010/wordprocessingGroup" xmlns:wpi="http://schemas.microsoft.com/office/word/2010/wordprocessingInk" xmlns:wne="http://schemas.microsoft.com/office/word/2006/wordml" xmlns:wps="http://schemas.microsoft.com/office/word/2010/wordprocessingShape" mc:Ignorable="w14 w15 w16se w16cid w16 w16cex wp14">
   <w:abstractNum w:abstractNumId="0" w15:restartNumberingAfterBreak="0">
     <w:nsid w:val="1DA339BF"/>
     <w:multiLevelType w:val="multilevel"/>
@@ -4939,7 +4885,7 @@
 </file>
 
 <file path=word/styles.xml><?xml version="1.0" encoding="utf-8"?>
-<w:styles xmlns:mc="http://schemas.openxmlformats.org/markup-compatibility/2006" xmlns:r="http://schemas.openxmlformats.org/officeDocument/2006/relationships" xmlns:w="http://schemas.openxmlformats.org/wordprocessingml/2006/main" xmlns:w14="http://schemas.microsoft.com/office/word/2010/wordml" xmlns:w15="http://schemas.microsoft.com/office/word/2012/wordml" xmlns:w16se="http://schemas.microsoft.com/office/word/2015/wordml/symex" mc:Ignorable="w14 w15 w16se">
+<w:styles xmlns:mc="http://schemas.openxmlformats.org/markup-compatibility/2006" xmlns:r="http://schemas.openxmlformats.org/officeDocument/2006/relationships" xmlns:w="http://schemas.openxmlformats.org/wordprocessingml/2006/main" xmlns:w14="http://schemas.microsoft.com/office/word/2010/wordml" xmlns:w15="http://schemas.microsoft.com/office/word/2012/wordml" xmlns:w16cex="http://schemas.microsoft.com/office/word/2018/wordml/cex" xmlns:w16cid="http://schemas.microsoft.com/office/word/2016/wordml/cid" xmlns:w16="http://schemas.microsoft.com/office/word/2018/wordml" xmlns:w16se="http://schemas.microsoft.com/office/word/2015/wordml/symex" mc:Ignorable="w14 w15 w16se w16cid w16 w16cex">
   <w:docDefaults>
     <w:rPrDefault>
       <w:rPr>
@@ -4955,7 +4901,7 @@
       </w:pPr>
     </w:pPrDefault>
   </w:docDefaults>
-  <w:latentStyles w:defLockedState="0" w:defUIPriority="99" w:defSemiHidden="0" w:defUnhideWhenUsed="0" w:defQFormat="0" w:count="371">
+  <w:latentStyles w:defLockedState="0" w:defUIPriority="99" w:defSemiHidden="0" w:defUnhideWhenUsed="0" w:defQFormat="0" w:count="376">
     <w:lsdException w:name="Normal" w:uiPriority="0" w:qFormat="1"/>
     <w:lsdException w:name="heading 1" w:uiPriority="9" w:qFormat="1"/>
     <w:lsdException w:name="heading 2" w:semiHidden="1" w:uiPriority="9" w:unhideWhenUsed="1" w:qFormat="1"/>
@@ -5061,7 +5007,6 @@
     <w:lsdException w:name="HTML Sample" w:semiHidden="1" w:unhideWhenUsed="1"/>
     <w:lsdException w:name="HTML Typewriter" w:semiHidden="1" w:unhideWhenUsed="1"/>
     <w:lsdException w:name="HTML Variable" w:semiHidden="1" w:unhideWhenUsed="1"/>
-    <w:lsdException w:name="Normal Table" w:semiHidden="1" w:unhideWhenUsed="1"/>
     <w:lsdException w:name="annotation subject" w:semiHidden="1" w:unhideWhenUsed="1"/>
     <w:lsdException w:name="No List" w:semiHidden="1" w:unhideWhenUsed="1"/>
     <w:lsdException w:name="Outline List 1" w:semiHidden="1" w:unhideWhenUsed="1"/>
@@ -5104,11 +5049,8 @@
     <w:lsdException w:name="Table Contemporary" w:semiHidden="1" w:unhideWhenUsed="1"/>
     <w:lsdException w:name="Table Elegant" w:semiHidden="1" w:unhideWhenUsed="1"/>
     <w:lsdException w:name="Table Professional" w:semiHidden="1" w:unhideWhenUsed="1"/>
-    <w:lsdException w:name="Table Subtle 1" w:semiHidden="1" w:unhideWhenUsed="1"/>
     <w:lsdException w:name="Table Subtle 2" w:semiHidden="1" w:unhideWhenUsed="1"/>
     <w:lsdException w:name="Table Web 1" w:semiHidden="1" w:unhideWhenUsed="1"/>
-    <w:lsdException w:name="Table Web 2" w:semiHidden="1" w:unhideWhenUsed="1"/>
-    <w:lsdException w:name="Table Web 3" w:semiHidden="1" w:unhideWhenUsed="1"/>
     <w:lsdException w:name="Balloon Text" w:semiHidden="1" w:unhideWhenUsed="1"/>
     <w:lsdException w:name="Table Grid" w:uiPriority="39"/>
     <w:lsdException w:name="Table Theme" w:semiHidden="1" w:unhideWhenUsed="1"/>
@@ -5327,6 +5269,11 @@
     <w:lsdException w:name="List Table 5 Dark Accent 6" w:uiPriority="50"/>
     <w:lsdException w:name="List Table 6 Colorful Accent 6" w:uiPriority="51"/>
     <w:lsdException w:name="List Table 7 Colorful Accent 6" w:uiPriority="52"/>
+    <w:lsdException w:name="Mention" w:semiHidden="1" w:unhideWhenUsed="1"/>
+    <w:lsdException w:name="Smart Hyperlink" w:semiHidden="1" w:unhideWhenUsed="1"/>
+    <w:lsdException w:name="Hashtag" w:semiHidden="1" w:unhideWhenUsed="1"/>
+    <w:lsdException w:name="Unresolved Mention" w:semiHidden="1" w:unhideWhenUsed="1"/>
+    <w:lsdException w:name="Smart Link" w:semiHidden="1" w:unhideWhenUsed="1"/>
   </w:latentStyles>
   <w:style w:type="paragraph" w:default="1" w:styleId="a">
     <w:name w:val="Normal"/>

</xml_diff>